<commit_message>
Tbh, I have already finished all things, that were necessary for 1st part of 2.1, so yes
</commit_message>
<xml_diff>
--- a/Abdanur - Solutions.docx
+++ b/Abdanur - Solutions.docx
@@ -120,7 +120,7 @@
         <w:spacing w:after="0"/>
         <w:rPr>
           <w:rFonts w:ascii="Times New Roman" w:hAnsi="Times New Roman" w:cs="Times New Roman"/>
-          <w:lang w:val="en-US"/>
+          <w:lang w:val="kk-KZ"/>
         </w:rPr>
       </w:pPr>
       <w:r>
@@ -128,7 +128,98 @@
           <w:rFonts w:ascii="Times New Roman" w:hAnsi="Times New Roman" w:cs="Times New Roman"/>
           <w:lang w:val="en-US"/>
         </w:rPr>
-        <w:t>Lol</w:t>
+        <w:drawing>
+          <wp:inline distT="0" distB="0" distL="0" distR="0" wp14:anchorId="554143A7" wp14:editId="6EE120B3">
+            <wp:extent cx="5940425" cy="3341370"/>
+            <wp:effectExtent l="0" t="0" r="3175" b="0"/>
+            <wp:docPr id="991013804" name="Рисунок 1" descr="Изображение выглядит как текст, снимок экрана, программное обеспечение, Мультимедийное программное обеспечение&#10;&#10;Содержимое, созданное искусственным интеллектом, может быть неверным."/>
+            <wp:cNvGraphicFramePr>
+              <a:graphicFrameLocks xmlns:a="http://schemas.openxmlformats.org/drawingml/2006/main" noChangeAspect="1"/>
+            </wp:cNvGraphicFramePr>
+            <a:graphic xmlns:a="http://schemas.openxmlformats.org/drawingml/2006/main">
+              <a:graphicData uri="http://schemas.openxmlformats.org/drawingml/2006/picture">
+                <pic:pic xmlns:pic="http://schemas.openxmlformats.org/drawingml/2006/picture">
+                  <pic:nvPicPr>
+                    <pic:cNvPr id="991013804" name="Рисунок 1" descr="Изображение выглядит как текст, снимок экрана, программное обеспечение, Мультимедийное программное обеспечение&#10;&#10;Содержимое, созданное искусственным интеллектом, может быть неверным."/>
+                    <pic:cNvPicPr/>
+                  </pic:nvPicPr>
+                  <pic:blipFill>
+                    <a:blip r:embed="rId4"/>
+                    <a:stretch>
+                      <a:fillRect/>
+                    </a:stretch>
+                  </pic:blipFill>
+                  <pic:spPr>
+                    <a:xfrm>
+                      <a:off x="0" y="0"/>
+                      <a:ext cx="5940425" cy="3341370"/>
+                    </a:xfrm>
+                    <a:prstGeom prst="rect">
+                      <a:avLst/>
+                    </a:prstGeom>
+                  </pic:spPr>
+                </pic:pic>
+              </a:graphicData>
+            </a:graphic>
+          </wp:inline>
+        </w:drawing>
+      </w:r>
+      <w:r>
+        <w:rPr>
+          <w:rFonts w:ascii="Times New Roman" w:hAnsi="Times New Roman" w:cs="Times New Roman"/>
+          <w:lang w:val="en-US"/>
+        </w:rPr>
+        <w:drawing>
+          <wp:inline distT="0" distB="0" distL="0" distR="0" wp14:anchorId="228C57BB" wp14:editId="600F24A5">
+            <wp:extent cx="2060894" cy="2567940"/>
+            <wp:effectExtent l="0" t="0" r="0" b="3810"/>
+            <wp:docPr id="1912434362" name="Рисунок 1"/>
+            <wp:cNvGraphicFramePr>
+              <a:graphicFrameLocks xmlns:a="http://schemas.openxmlformats.org/drawingml/2006/main" noChangeAspect="1"/>
+            </wp:cNvGraphicFramePr>
+            <a:graphic xmlns:a="http://schemas.openxmlformats.org/drawingml/2006/main">
+              <a:graphicData uri="http://schemas.openxmlformats.org/drawingml/2006/picture">
+                <pic:pic xmlns:pic="http://schemas.openxmlformats.org/drawingml/2006/picture">
+                  <pic:nvPicPr>
+                    <pic:cNvPr id="1912434362" name=""/>
+                    <pic:cNvPicPr/>
+                  </pic:nvPicPr>
+                  <pic:blipFill>
+                    <a:blip r:embed="rId5"/>
+                    <a:stretch>
+                      <a:fillRect/>
+                    </a:stretch>
+                  </pic:blipFill>
+                  <pic:spPr>
+                    <a:xfrm>
+                      <a:off x="0" y="0"/>
+                      <a:ext cx="2071656" cy="2581349"/>
+                    </a:xfrm>
+                    <a:prstGeom prst="rect">
+                      <a:avLst/>
+                    </a:prstGeom>
+                  </pic:spPr>
+                </pic:pic>
+              </a:graphicData>
+            </a:graphic>
+          </wp:inline>
+        </w:drawing>
+      </w:r>
+    </w:p>
+    <w:p>
+      <w:pPr>
+        <w:spacing w:after="0"/>
+        <w:rPr>
+          <w:rFonts w:ascii="Times New Roman" w:hAnsi="Times New Roman" w:cs="Times New Roman"/>
+          <w:lang w:val="ru-RU"/>
+        </w:rPr>
+      </w:pPr>
+      <w:r>
+        <w:rPr>
+          <w:rFonts w:ascii="Times New Roman" w:hAnsi="Times New Roman" w:cs="Times New Roman"/>
+          <w:lang w:val="en-US"/>
+        </w:rPr>
+        <w:t>Have downloaded all main mandatory stuff</w:t>
       </w:r>
     </w:p>
     <w:p>

</xml_diff>